<commit_message>
RPS lab 4 report modified
</commit_message>
<xml_diff>
--- a/RPS/лаб 4(без таблицы).docx
+++ b/RPS/лаб 4(без таблицы).docx
@@ -1042,7 +1042,7 @@
           </mc:Choice>
           <mc:Fallback>
             <w:pict>
-              <v:rect w14:anchorId="02085C8C" id="Прямоугольник 2" o:spid="_x0000_s1026" style="position:absolute;margin-left:155.65pt;margin-top:35pt;width:154.65pt;height:32.55pt;z-index:251633664;visibility:visible;mso-wrap-style:square;mso-wrap-distance-left:9pt;mso-wrap-distance-top:0;mso-wrap-distance-right:9pt;mso-wrap-distance-bottom:0;mso-position-horizontal:absolute;mso-position-horizontal-relative:margin;mso-position-vertical:absolute;mso-position-vertical-relative:text;v-text-anchor:middle" o:gfxdata="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" fillcolor="white [3212]" strokecolor="white [3212]" strokeweight="2pt">
+              <v:rect w14:anchorId="3A49CA34" id="Прямоугольник 2" o:spid="_x0000_s1026" style="position:absolute;margin-left:155.65pt;margin-top:35pt;width:154.65pt;height:32.55pt;z-index:251633664;visibility:visible;mso-wrap-style:square;mso-wrap-distance-left:9pt;mso-wrap-distance-top:0;mso-wrap-distance-right:9pt;mso-wrap-distance-bottom:0;mso-position-horizontal:absolute;mso-position-horizontal-relative:margin;mso-position-vertical:absolute;mso-position-vertical-relative:text;v-text-anchor:middle" o:gfxdata="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" fillcolor="white [3212]" strokecolor="white [3212]" strokeweight="2pt">
                 <w10:wrap anchorx="margin"/>
               </v:rect>
             </w:pict>
@@ -1232,24 +1232,34 @@
           <w:rFonts w:ascii="Times New Roman" w:hAnsi="Times New Roman"/>
           <w:sz w:val="28"/>
           <w:szCs w:val="28"/>
-        </w:rPr>
-      </w:pPr>
-    </w:p>
-    <w:p>
-      <w:pPr>
+          <w:lang w:val="en-US"/>
+        </w:rPr>
+      </w:pPr>
+      <w:r>
         <w:rPr>
           <w:rFonts w:ascii="Times New Roman" w:hAnsi="Times New Roman"/>
           <w:sz w:val="28"/>
           <w:szCs w:val="28"/>
         </w:rPr>
-      </w:pPr>
-    </w:p>
-    <w:p>
-      <w:pPr>
+        <w:t xml:space="preserve">Работа с Apache ANT велась через интерфейс командной строки, была выполнена команда: </w:t>
+      </w:r>
+      <w:r>
         <w:rPr>
           <w:rFonts w:ascii="Times New Roman" w:hAnsi="Times New Roman"/>
           <w:sz w:val="28"/>
           <w:szCs w:val="28"/>
+          <w:lang w:val="en-US"/>
+        </w:rPr>
+        <w:t>ant</w:t>
+      </w:r>
+    </w:p>
+    <w:p>
+      <w:pPr>
+        <w:rPr>
+          <w:rFonts w:ascii="Times New Roman" w:hAnsi="Times New Roman"/>
+          <w:sz w:val="28"/>
+          <w:szCs w:val="28"/>
+          <w:lang w:val="en-US"/>
         </w:rPr>
       </w:pPr>
     </w:p>
@@ -7075,7 +7085,6 @@
   <w:style w:type="character" w:default="1" w:styleId="a0">
     <w:name w:val="Default Paragraph Font"/>
     <w:uiPriority w:val="1"/>
-    <w:semiHidden/>
     <w:unhideWhenUsed/>
   </w:style>
   <w:style w:type="table" w:default="1" w:styleId="a1">

</xml_diff>